<commit_message>
docs(Java/Lab1): add latex sample, make report to lab based on this sample
</commit_message>
<xml_diff>
--- a/Java/Lab1/docs/report.docx
+++ b/Java/Lab1/docs/report.docx
@@ -86,14 +86,48 @@
           <w:sz w:val="13"/>
           <w:lang w:val="ru-RU"/>
         </w:rPr>
+      </w:r>
+    </w:p>
+    <w:p>
+      <w:pPr>
+        <w:pStyle w:val="BodyText"/>
+        <w:rPr>
+          <w:rFonts w:ascii="Times New Roman" w:hAnsi="Times New Roman" w:cs="Times New Roman"/>
+          <w:sz w:val="20"/>
+          <w:lang w:val="ru-RU"/>
+        </w:rPr>
+      </w:pPr>
+      <w:r>
+        <w:rPr>
+          <w:rFonts w:cs="Times New Roman" w:ascii="Times New Roman" w:hAnsi="Times New Roman"/>
+          <w:sz w:val="20"/>
+          <w:lang w:val="ru-RU"/>
+        </w:rPr>
+      </w:r>
+    </w:p>
+    <w:p>
+      <w:pPr>
+        <w:pStyle w:val="BodyText"/>
+        <w:rPr>
+          <w:rFonts w:ascii="Times New Roman" w:hAnsi="Times New Roman" w:cs="Times New Roman"/>
+          <w:sz w:val="20"/>
+          <w:lang w:val="ru-RU"/>
+        </w:rPr>
+      </w:pPr>
+      <w:r>
+        <w:rPr>
+          <w:rFonts w:cs="Times New Roman" w:ascii="Times New Roman" w:hAnsi="Times New Roman"/>
+          <w:sz w:val="20"/>
+          <w:lang w:val="ru-RU"/>
+        </w:rPr>
         <w:drawing>
           <wp:anchor behindDoc="0" distT="0" distB="0" distL="0" distR="0" simplePos="0" locked="0" layoutInCell="0" allowOverlap="1" relativeHeight="2">
             <wp:simplePos x="0" y="0"/>
-            <wp:positionH relativeFrom="page">
-              <wp:posOffset>3288030</wp:posOffset>
+            <wp:positionH relativeFrom="column">
+              <wp:posOffset>2051050</wp:posOffset>
             </wp:positionH>
             <wp:positionV relativeFrom="paragraph">
-              <wp:posOffset>123825</wp:posOffset>
+              <wp:posOffset>38100</wp:posOffset>
             </wp:positionV>
             <wp:extent cx="1518285" cy="1106170"/>
             <wp:effectExtent l="0" t="0" r="0" b="0"/>
@@ -132,40 +166,6 @@
             </a:graphic>
           </wp:anchor>
         </w:drawing>
-      </w:r>
-    </w:p>
-    <w:p>
-      <w:pPr>
-        <w:pStyle w:val="BodyText"/>
-        <w:rPr>
-          <w:rFonts w:ascii="Times New Roman" w:hAnsi="Times New Roman" w:cs="Times New Roman"/>
-          <w:sz w:val="20"/>
-          <w:lang w:val="ru-RU"/>
-        </w:rPr>
-      </w:pPr>
-      <w:r>
-        <w:rPr>
-          <w:rFonts w:cs="Times New Roman" w:ascii="Times New Roman" w:hAnsi="Times New Roman"/>
-          <w:sz w:val="20"/>
-          <w:lang w:val="ru-RU"/>
-        </w:rPr>
-      </w:r>
-    </w:p>
-    <w:p>
-      <w:pPr>
-        <w:pStyle w:val="BodyText"/>
-        <w:rPr>
-          <w:rFonts w:ascii="Times New Roman" w:hAnsi="Times New Roman" w:cs="Times New Roman"/>
-          <w:sz w:val="20"/>
-          <w:lang w:val="ru-RU"/>
-        </w:rPr>
-      </w:pPr>
-      <w:r>
-        <w:rPr>
-          <w:rFonts w:cs="Times New Roman" w:ascii="Times New Roman" w:hAnsi="Times New Roman"/>
-          <w:sz w:val="20"/>
-          <w:lang w:val="ru-RU"/>
-        </w:rPr>
       </w:r>
     </w:p>
     <w:p>
@@ -963,7 +963,47 @@
           <w:szCs w:val="21"/>
           <w:lang w:val="ru-RU" w:eastAsia="ru-RU"/>
         </w:rPr>
-        <w:t>Репозиторий: https://github.com/DaniilRen/Java-labs/tree/main/Lab1</w:t>
+        <w:t>Репозиторий: https://github.com/DaniilRen/</w:t>
+      </w:r>
+      <w:r>
+        <w:rPr>
+          <w:rFonts w:eastAsia="Times New Roman" w:cs="Times New Roman" w:ascii="Times New Roman" w:hAnsi="Times New Roman"/>
+          <w:color w:val="333333"/>
+          <w:sz w:val="21"/>
+          <w:szCs w:val="21"/>
+          <w:lang w:val="ru-RU" w:eastAsia="ru-RU"/>
+        </w:rPr>
+        <w:t>ITMO</w:t>
+      </w:r>
+      <w:r>
+        <w:rPr>
+          <w:rFonts w:eastAsia="Times New Roman" w:cs="Times New Roman" w:ascii="Times New Roman" w:hAnsi="Times New Roman"/>
+          <w:color w:val="333333"/>
+          <w:sz w:val="21"/>
+          <w:szCs w:val="21"/>
+          <w:lang w:val="ru-RU" w:eastAsia="ru-RU"/>
+        </w:rPr>
+        <w:t>-labs/tree/main/</w:t>
+      </w:r>
+      <w:r>
+        <w:rPr>
+          <w:rFonts w:eastAsia="Times New Roman" w:cs="Times New Roman" w:ascii="Times New Roman" w:hAnsi="Times New Roman"/>
+          <w:color w:val="333333"/>
+          <w:sz w:val="21"/>
+          <w:szCs w:val="21"/>
+          <w:lang w:val="ru-RU" w:eastAsia="ru-RU"/>
+        </w:rPr>
+        <w:t>Java/</w:t>
+      </w:r>
+      <w:r>
+        <w:rPr>
+          <w:rFonts w:eastAsia="Times New Roman" w:cs="Times New Roman" w:ascii="Times New Roman" w:hAnsi="Times New Roman"/>
+          <w:color w:val="333333"/>
+          <w:sz w:val="21"/>
+          <w:szCs w:val="21"/>
+          <w:lang w:val="ru-RU" w:eastAsia="ru-RU"/>
+        </w:rPr>
+        <w:t>Lab1</w:t>
       </w:r>
     </w:p>
     <w:p>
@@ -1065,6 +1105,591 @@
       <w:pPr>
         <w:pStyle w:val="ListParagraph"/>
         <w:widowControl/>
+        <w:ind w:hanging="0" w:left="0"/>
+        <w:rPr>
+          <w:rFonts w:ascii="Times New Roman" w:hAnsi="Times New Roman" w:eastAsia="Times New Roman" w:cs="Times New Roman"/>
+          <w:b/>
+          <w:color w:val="333333"/>
+          <w:sz w:val="24"/>
+          <w:szCs w:val="21"/>
+          <w:lang w:val="ru-RU" w:eastAsia="ru-RU"/>
+        </w:rPr>
+      </w:pPr>
+      <w:r>
+        <w:rPr>
+          <w:rFonts w:eastAsia="Times New Roman" w:cs="Times New Roman" w:ascii="Times New Roman" w:hAnsi="Times New Roman"/>
+          <w:b/>
+          <w:color w:val="333333"/>
+          <w:sz w:val="24"/>
+          <w:szCs w:val="21"/>
+          <w:lang w:val="ru-RU" w:eastAsia="ru-RU"/>
+        </w:rPr>
+      </w:r>
+    </w:p>
+    <w:p>
+      <w:pPr>
+        <w:pStyle w:val="ListParagraph"/>
+        <w:widowControl/>
+        <w:ind w:hanging="0" w:left="0"/>
+        <w:jc w:val="left"/>
+        <w:rPr>
+          <w:rFonts w:ascii="Times New Roman" w:hAnsi="Times New Roman" w:eastAsia="Times New Roman" w:cs="Times New Roman"/>
+          <w:b/>
+          <w:color w:val="333333"/>
+          <w:sz w:val="20"/>
+          <w:szCs w:val="20"/>
+          <w:lang w:val="ru-RU" w:eastAsia="ru-RU"/>
+        </w:rPr>
+      </w:pPr>
+      <w:r>
+        <w:rPr>
+          <w:rFonts w:eastAsia="Times New Roman" w:cs="Times New Roman" w:ascii="Times New Roman" w:hAnsi="Times New Roman"/>
+          <w:b/>
+          <w:color w:val="333333"/>
+          <w:sz w:val="20"/>
+          <w:szCs w:val="20"/>
+          <w:lang w:val="ru-RU" w:eastAsia="ru-RU"/>
+        </w:rPr>
+        <w:tab/>
+        <w:t xml:space="preserve"> 2.3198       2.3198       2.3198       2.3198       2.3198       2.3198       2.3198       2.3198       2.3198       2.3198 </w:t>
+      </w:r>
+    </w:p>
+    <w:p>
+      <w:pPr>
+        <w:pStyle w:val="ListParagraph"/>
+        <w:widowControl/>
+        <w:ind w:hanging="0" w:left="0"/>
+        <w:jc w:val="left"/>
+        <w:rPr>
+          <w:rFonts w:ascii="Times New Roman" w:hAnsi="Times New Roman" w:eastAsia="Times New Roman" w:cs="Times New Roman"/>
+          <w:b/>
+          <w:color w:val="333333"/>
+          <w:sz w:val="20"/>
+          <w:szCs w:val="20"/>
+          <w:lang w:val="ru-RU" w:eastAsia="ru-RU"/>
+        </w:rPr>
+      </w:pPr>
+      <w:r>
+        <w:rPr>
+          <w:rFonts w:eastAsia="Times New Roman" w:cs="Times New Roman" w:ascii="Times New Roman" w:hAnsi="Times New Roman"/>
+          <w:b/>
+          <w:color w:val="333333"/>
+          <w:sz w:val="20"/>
+          <w:szCs w:val="20"/>
+          <w:lang w:val="ru-RU" w:eastAsia="ru-RU"/>
+        </w:rPr>
+        <w:t xml:space="preserve">      </w:t>
+      </w:r>
+      <w:r>
+        <w:rPr>
+          <w:rFonts w:eastAsia="Times New Roman" w:cs="Times New Roman" w:ascii="Times New Roman" w:hAnsi="Times New Roman"/>
+          <w:b/>
+          <w:color w:val="333333"/>
+          <w:sz w:val="20"/>
+          <w:szCs w:val="20"/>
+          <w:lang w:val="ru-RU" w:eastAsia="ru-RU"/>
+        </w:rPr>
+        <w:t xml:space="preserve">2.3198       2.3198       2.3198       2.3198       2.3198       2.3198       2.3198       2.3198       2.3198       2.3198 </w:t>
+      </w:r>
+    </w:p>
+    <w:p>
+      <w:pPr>
+        <w:pStyle w:val="ListParagraph"/>
+        <w:widowControl/>
+        <w:ind w:hanging="0" w:left="0"/>
+        <w:jc w:val="left"/>
+        <w:rPr>
+          <w:rFonts w:ascii="Times New Roman" w:hAnsi="Times New Roman" w:eastAsia="Times New Roman" w:cs="Times New Roman"/>
+          <w:b/>
+          <w:color w:val="333333"/>
+          <w:sz w:val="20"/>
+          <w:szCs w:val="20"/>
+          <w:lang w:val="ru-RU" w:eastAsia="ru-RU"/>
+        </w:rPr>
+      </w:pPr>
+      <w:r>
+        <w:rPr>
+          <w:rFonts w:eastAsia="Times New Roman" w:cs="Times New Roman" w:ascii="Times New Roman" w:hAnsi="Times New Roman"/>
+          <w:b/>
+          <w:color w:val="333333"/>
+          <w:sz w:val="20"/>
+          <w:szCs w:val="20"/>
+          <w:lang w:val="ru-RU" w:eastAsia="ru-RU"/>
+        </w:rPr>
+        <w:t xml:space="preserve">      </w:t>
+      </w:r>
+      <w:r>
+        <w:rPr>
+          <w:rFonts w:eastAsia="Times New Roman" w:cs="Times New Roman" w:ascii="Times New Roman" w:hAnsi="Times New Roman"/>
+          <w:b/>
+          <w:color w:val="333333"/>
+          <w:sz w:val="20"/>
+          <w:szCs w:val="20"/>
+          <w:lang w:val="ru-RU" w:eastAsia="ru-RU"/>
+        </w:rPr>
+        <w:t xml:space="preserve">9.4454       5.1573      14.8745       3.8868       6.0005       5.8032       2.1373       0.0396       7.5674      20.4992 </w:t>
+      </w:r>
+    </w:p>
+    <w:p>
+      <w:pPr>
+        <w:pStyle w:val="ListParagraph"/>
+        <w:widowControl/>
+        <w:ind w:hanging="0" w:left="0"/>
+        <w:jc w:val="left"/>
+        <w:rPr>
+          <w:rFonts w:ascii="Times New Roman" w:hAnsi="Times New Roman" w:eastAsia="Times New Roman" w:cs="Times New Roman"/>
+          <w:b/>
+          <w:color w:val="333333"/>
+          <w:sz w:val="20"/>
+          <w:szCs w:val="20"/>
+          <w:lang w:val="ru-RU" w:eastAsia="ru-RU"/>
+        </w:rPr>
+      </w:pPr>
+      <w:r>
+        <w:rPr>
+          <w:rFonts w:eastAsia="Times New Roman" w:cs="Times New Roman" w:ascii="Times New Roman" w:hAnsi="Times New Roman"/>
+          <w:b/>
+          <w:color w:val="333333"/>
+          <w:sz w:val="20"/>
+          <w:szCs w:val="20"/>
+          <w:lang w:val="ru-RU" w:eastAsia="ru-RU"/>
+        </w:rPr>
+        <w:t xml:space="preserve">      </w:t>
+      </w:r>
+      <w:r>
+        <w:rPr>
+          <w:rFonts w:eastAsia="Times New Roman" w:cs="Times New Roman" w:ascii="Times New Roman" w:hAnsi="Times New Roman"/>
+          <w:b/>
+          <w:color w:val="333333"/>
+          <w:sz w:val="20"/>
+          <w:szCs w:val="20"/>
+          <w:lang w:val="ru-RU" w:eastAsia="ru-RU"/>
+        </w:rPr>
+        <w:t xml:space="preserve">2.3198       2.3198       2.3198       2.3198       2.3198       2.3198       2.3198       2.3198       2.3198       2.3198 </w:t>
+      </w:r>
+    </w:p>
+    <w:p>
+      <w:pPr>
+        <w:pStyle w:val="ListParagraph"/>
+        <w:widowControl/>
+        <w:ind w:hanging="0" w:left="0"/>
+        <w:jc w:val="left"/>
+        <w:rPr>
+          <w:rFonts w:ascii="Times New Roman" w:hAnsi="Times New Roman" w:eastAsia="Times New Roman" w:cs="Times New Roman"/>
+          <w:b/>
+          <w:color w:val="333333"/>
+          <w:sz w:val="20"/>
+          <w:szCs w:val="20"/>
+          <w:lang w:val="ru-RU" w:eastAsia="ru-RU"/>
+        </w:rPr>
+      </w:pPr>
+      <w:r>
+        <w:rPr>
+          <w:rFonts w:eastAsia="Times New Roman" w:cs="Times New Roman" w:ascii="Times New Roman" w:hAnsi="Times New Roman"/>
+          <w:b/>
+          <w:color w:val="333333"/>
+          <w:sz w:val="20"/>
+          <w:szCs w:val="20"/>
+          <w:lang w:val="ru-RU" w:eastAsia="ru-RU"/>
+        </w:rPr>
+        <w:t xml:space="preserve">      </w:t>
+      </w:r>
+      <w:r>
+        <w:rPr>
+          <w:rFonts w:eastAsia="Times New Roman" w:cs="Times New Roman" w:ascii="Times New Roman" w:hAnsi="Times New Roman"/>
+          <w:b/>
+          <w:color w:val="333333"/>
+          <w:sz w:val="20"/>
+          <w:szCs w:val="20"/>
+          <w:lang w:val="ru-RU" w:eastAsia="ru-RU"/>
+        </w:rPr>
+        <w:t xml:space="preserve">2.3198       2.3198       2.3198       2.3198       2.3198       2.3198       2.3198       2.3198       2.3198       2.3198 </w:t>
+      </w:r>
+    </w:p>
+    <w:p>
+      <w:pPr>
+        <w:pStyle w:val="ListParagraph"/>
+        <w:widowControl/>
+        <w:ind w:hanging="0" w:left="0"/>
+        <w:jc w:val="left"/>
+        <w:rPr>
+          <w:rFonts w:ascii="Times New Roman" w:hAnsi="Times New Roman" w:eastAsia="Times New Roman" w:cs="Times New Roman"/>
+          <w:b/>
+          <w:color w:val="333333"/>
+          <w:sz w:val="20"/>
+          <w:szCs w:val="20"/>
+          <w:lang w:val="ru-RU" w:eastAsia="ru-RU"/>
+        </w:rPr>
+      </w:pPr>
+      <w:r>
+        <w:rPr>
+          <w:rFonts w:eastAsia="Times New Roman" w:cs="Times New Roman" w:ascii="Times New Roman" w:hAnsi="Times New Roman"/>
+          <w:b/>
+          <w:color w:val="333333"/>
+          <w:sz w:val="20"/>
+          <w:szCs w:val="20"/>
+          <w:lang w:val="ru-RU" w:eastAsia="ru-RU"/>
+        </w:rPr>
+        <w:t xml:space="preserve">      </w:t>
+      </w:r>
+      <w:r>
+        <w:rPr>
+          <w:rFonts w:eastAsia="Times New Roman" w:cs="Times New Roman" w:ascii="Times New Roman" w:hAnsi="Times New Roman"/>
+          <w:b/>
+          <w:color w:val="333333"/>
+          <w:sz w:val="20"/>
+          <w:szCs w:val="20"/>
+          <w:lang w:val="ru-RU" w:eastAsia="ru-RU"/>
+        </w:rPr>
+        <w:t xml:space="preserve">9.4454       5.1573      14.8745       3.8868       6.0005       5.8032       2.1373       0.0396       7.5674      20.4992 </w:t>
+      </w:r>
+    </w:p>
+    <w:p>
+      <w:pPr>
+        <w:pStyle w:val="ListParagraph"/>
+        <w:widowControl/>
+        <w:ind w:hanging="0" w:left="0"/>
+        <w:jc w:val="left"/>
+        <w:rPr>
+          <w:rFonts w:ascii="Times New Roman" w:hAnsi="Times New Roman" w:eastAsia="Times New Roman" w:cs="Times New Roman"/>
+          <w:b/>
+          <w:color w:val="333333"/>
+          <w:sz w:val="20"/>
+          <w:szCs w:val="20"/>
+          <w:lang w:val="ru-RU" w:eastAsia="ru-RU"/>
+        </w:rPr>
+      </w:pPr>
+      <w:r>
+        <w:rPr>
+          <w:rFonts w:eastAsia="Times New Roman" w:cs="Times New Roman" w:ascii="Times New Roman" w:hAnsi="Times New Roman"/>
+          <w:b/>
+          <w:color w:val="333333"/>
+          <w:sz w:val="20"/>
+          <w:szCs w:val="20"/>
+          <w:lang w:val="ru-RU" w:eastAsia="ru-RU"/>
+        </w:rPr>
+        <w:t xml:space="preserve">      </w:t>
+      </w:r>
+      <w:r>
+        <w:rPr>
+          <w:rFonts w:eastAsia="Times New Roman" w:cs="Times New Roman" w:ascii="Times New Roman" w:hAnsi="Times New Roman"/>
+          <w:b/>
+          <w:color w:val="333333"/>
+          <w:sz w:val="20"/>
+          <w:szCs w:val="20"/>
+          <w:lang w:val="ru-RU" w:eastAsia="ru-RU"/>
+        </w:rPr>
+        <w:t xml:space="preserve">2.3198       2.3198       2.3198       2.3198       2.3198       2.3198       2.3198       2.3198       2.3198       2.3198 </w:t>
+      </w:r>
+    </w:p>
+    <w:p>
+      <w:pPr>
+        <w:pStyle w:val="ListParagraph"/>
+        <w:widowControl/>
+        <w:ind w:hanging="0" w:left="0"/>
+        <w:jc w:val="left"/>
+        <w:rPr>
+          <w:rFonts w:ascii="Times New Roman" w:hAnsi="Times New Roman" w:eastAsia="Times New Roman" w:cs="Times New Roman"/>
+          <w:b/>
+          <w:color w:val="333333"/>
+          <w:sz w:val="20"/>
+          <w:szCs w:val="20"/>
+          <w:lang w:val="ru-RU" w:eastAsia="ru-RU"/>
+        </w:rPr>
+      </w:pPr>
+      <w:r>
+        <w:rPr>
+          <w:rFonts w:eastAsia="Times New Roman" w:cs="Times New Roman" w:ascii="Times New Roman" w:hAnsi="Times New Roman"/>
+          <w:b/>
+          <w:color w:val="333333"/>
+          <w:sz w:val="20"/>
+          <w:szCs w:val="20"/>
+          <w:lang w:val="ru-RU" w:eastAsia="ru-RU"/>
+        </w:rPr>
+        <w:t xml:space="preserve">      </w:t>
+      </w:r>
+      <w:r>
+        <w:rPr>
+          <w:rFonts w:eastAsia="Times New Roman" w:cs="Times New Roman" w:ascii="Times New Roman" w:hAnsi="Times New Roman"/>
+          <w:b/>
+          <w:color w:val="333333"/>
+          <w:sz w:val="20"/>
+          <w:szCs w:val="20"/>
+          <w:lang w:val="ru-RU" w:eastAsia="ru-RU"/>
+        </w:rPr>
+        <w:t xml:space="preserve">9.4454       5.1573      14.8745       3.8868       6.0005       5.8032       2.1373       0.0396       7.5674      20.4992 </w:t>
+      </w:r>
+    </w:p>
+    <w:p>
+      <w:pPr>
+        <w:pStyle w:val="ListParagraph"/>
+        <w:widowControl/>
+        <w:ind w:hanging="0" w:left="0"/>
+        <w:jc w:val="left"/>
+        <w:rPr>
+          <w:rFonts w:ascii="Times New Roman" w:hAnsi="Times New Roman" w:eastAsia="Times New Roman" w:cs="Times New Roman"/>
+          <w:b/>
+          <w:color w:val="333333"/>
+          <w:sz w:val="20"/>
+          <w:szCs w:val="20"/>
+          <w:lang w:val="ru-RU" w:eastAsia="ru-RU"/>
+        </w:rPr>
+      </w:pPr>
+      <w:r>
+        <w:rPr>
+          <w:rFonts w:eastAsia="Times New Roman" w:cs="Times New Roman" w:ascii="Times New Roman" w:hAnsi="Times New Roman"/>
+          <w:b/>
+          <w:color w:val="333333"/>
+          <w:sz w:val="20"/>
+          <w:szCs w:val="20"/>
+          <w:lang w:val="ru-RU" w:eastAsia="ru-RU"/>
+        </w:rPr>
+        <w:t xml:space="preserve">      </w:t>
+      </w:r>
+      <w:r>
+        <w:rPr>
+          <w:rFonts w:eastAsia="Times New Roman" w:cs="Times New Roman" w:ascii="Times New Roman" w:hAnsi="Times New Roman"/>
+          <w:b/>
+          <w:color w:val="333333"/>
+          <w:sz w:val="20"/>
+          <w:szCs w:val="20"/>
+          <w:lang w:val="ru-RU" w:eastAsia="ru-RU"/>
+        </w:rPr>
+        <w:t xml:space="preserve">9.4454       5.1573      14.8745       3.8868       6.0005       5.8032       2.1373       0.0396       7.5674      20.4992 </w:t>
+      </w:r>
+    </w:p>
+    <w:p>
+      <w:pPr>
+        <w:pStyle w:val="ListParagraph"/>
+        <w:widowControl/>
+        <w:ind w:hanging="0" w:left="0"/>
+        <w:jc w:val="left"/>
+        <w:rPr>
+          <w:rFonts w:ascii="Times New Roman" w:hAnsi="Times New Roman" w:eastAsia="Times New Roman" w:cs="Times New Roman"/>
+          <w:b/>
+          <w:color w:val="333333"/>
+          <w:sz w:val="20"/>
+          <w:szCs w:val="20"/>
+          <w:lang w:val="ru-RU" w:eastAsia="ru-RU"/>
+        </w:rPr>
+      </w:pPr>
+      <w:r>
+        <w:rPr>
+          <w:rFonts w:eastAsia="Times New Roman" w:cs="Times New Roman" w:ascii="Times New Roman" w:hAnsi="Times New Roman"/>
+          <w:b/>
+          <w:color w:val="333333"/>
+          <w:sz w:val="20"/>
+          <w:szCs w:val="20"/>
+          <w:lang w:val="ru-RU" w:eastAsia="ru-RU"/>
+        </w:rPr>
+        <w:t xml:space="preserve">      </w:t>
+      </w:r>
+      <w:r>
+        <w:rPr>
+          <w:rFonts w:eastAsia="Times New Roman" w:cs="Times New Roman" w:ascii="Times New Roman" w:hAnsi="Times New Roman"/>
+          <w:b/>
+          <w:color w:val="333333"/>
+          <w:sz w:val="20"/>
+          <w:szCs w:val="20"/>
+          <w:lang w:val="ru-RU" w:eastAsia="ru-RU"/>
+        </w:rPr>
+        <w:t xml:space="preserve">2.3198       2.3198       2.3198       2.3198       2.3198       2.3198       2.3198       2.3198       2.3198       2.3198 </w:t>
+      </w:r>
+    </w:p>
+    <w:p>
+      <w:pPr>
+        <w:pStyle w:val="ListParagraph"/>
+        <w:widowControl/>
+        <w:ind w:hanging="0" w:left="0"/>
+        <w:jc w:val="left"/>
+        <w:rPr>
+          <w:rFonts w:ascii="Times New Roman" w:hAnsi="Times New Roman" w:eastAsia="Times New Roman" w:cs="Times New Roman"/>
+          <w:b/>
+          <w:color w:val="333333"/>
+          <w:sz w:val="20"/>
+          <w:szCs w:val="20"/>
+          <w:lang w:val="ru-RU" w:eastAsia="ru-RU"/>
+        </w:rPr>
+      </w:pPr>
+      <w:r>
+        <w:rPr>
+          <w:rFonts w:eastAsia="Times New Roman" w:cs="Times New Roman" w:ascii="Times New Roman" w:hAnsi="Times New Roman"/>
+          <w:b/>
+          <w:color w:val="333333"/>
+          <w:sz w:val="20"/>
+          <w:szCs w:val="20"/>
+          <w:lang w:val="ru-RU" w:eastAsia="ru-RU"/>
+        </w:rPr>
+        <w:t xml:space="preserve">      </w:t>
+      </w:r>
+      <w:r>
+        <w:rPr>
+          <w:rFonts w:eastAsia="Times New Roman" w:cs="Times New Roman" w:ascii="Times New Roman" w:hAnsi="Times New Roman"/>
+          <w:b/>
+          <w:color w:val="333333"/>
+          <w:sz w:val="20"/>
+          <w:szCs w:val="20"/>
+          <w:lang w:val="ru-RU" w:eastAsia="ru-RU"/>
+        </w:rPr>
+        <w:t xml:space="preserve">2.3198       2.3198       2.3198       2.3198       2.3198       2.3198       2.3198       2.3198       2.3198       2.3198 </w:t>
+      </w:r>
+    </w:p>
+    <w:p>
+      <w:pPr>
+        <w:pStyle w:val="ListParagraph"/>
+        <w:widowControl/>
+        <w:ind w:hanging="0" w:left="0"/>
+        <w:jc w:val="left"/>
+        <w:rPr>
+          <w:rFonts w:ascii="Times New Roman" w:hAnsi="Times New Roman" w:eastAsia="Times New Roman" w:cs="Times New Roman"/>
+          <w:b/>
+          <w:color w:val="333333"/>
+          <w:sz w:val="20"/>
+          <w:szCs w:val="20"/>
+          <w:lang w:val="ru-RU" w:eastAsia="ru-RU"/>
+        </w:rPr>
+      </w:pPr>
+      <w:r>
+        <w:rPr>
+          <w:rFonts w:eastAsia="Times New Roman" w:cs="Times New Roman" w:ascii="Times New Roman" w:hAnsi="Times New Roman"/>
+          <w:b/>
+          <w:color w:val="333333"/>
+          <w:sz w:val="20"/>
+          <w:szCs w:val="20"/>
+          <w:lang w:val="ru-RU" w:eastAsia="ru-RU"/>
+        </w:rPr>
+        <w:t xml:space="preserve">      </w:t>
+      </w:r>
+      <w:r>
+        <w:rPr>
+          <w:rFonts w:eastAsia="Times New Roman" w:cs="Times New Roman" w:ascii="Times New Roman" w:hAnsi="Times New Roman"/>
+          <w:b/>
+          <w:color w:val="333333"/>
+          <w:sz w:val="20"/>
+          <w:szCs w:val="20"/>
+          <w:lang w:val="ru-RU" w:eastAsia="ru-RU"/>
+        </w:rPr>
+        <w:t xml:space="preserve">9.4454       5.1573      14.8745       3.8868       6.0005       5.8032       2.1373       0.0396       7.5674      20.4992 </w:t>
+      </w:r>
+    </w:p>
+    <w:p>
+      <w:pPr>
+        <w:pStyle w:val="ListParagraph"/>
+        <w:widowControl/>
+        <w:ind w:hanging="0" w:left="0"/>
+        <w:jc w:val="left"/>
+        <w:rPr>
+          <w:rFonts w:ascii="Times New Roman" w:hAnsi="Times New Roman" w:eastAsia="Times New Roman" w:cs="Times New Roman"/>
+          <w:b/>
+          <w:color w:val="333333"/>
+          <w:sz w:val="20"/>
+          <w:szCs w:val="20"/>
+          <w:lang w:val="ru-RU" w:eastAsia="ru-RU"/>
+        </w:rPr>
+      </w:pPr>
+      <w:r>
+        <w:rPr>
+          <w:rFonts w:eastAsia="Times New Roman" w:cs="Times New Roman" w:ascii="Times New Roman" w:hAnsi="Times New Roman"/>
+          <w:b/>
+          <w:color w:val="333333"/>
+          <w:sz w:val="20"/>
+          <w:szCs w:val="20"/>
+          <w:lang w:val="ru-RU" w:eastAsia="ru-RU"/>
+        </w:rPr>
+        <w:t xml:space="preserve">      </w:t>
+      </w:r>
+      <w:r>
+        <w:rPr>
+          <w:rFonts w:eastAsia="Times New Roman" w:cs="Times New Roman" w:ascii="Times New Roman" w:hAnsi="Times New Roman"/>
+          <w:b/>
+          <w:color w:val="333333"/>
+          <w:sz w:val="20"/>
+          <w:szCs w:val="20"/>
+          <w:lang w:val="ru-RU" w:eastAsia="ru-RU"/>
+        </w:rPr>
+        <w:t xml:space="preserve">9.4454       5.1573      14.8745       3.8868       6.0005       5.8032       2.1373       0.0396       7.5674      20.4992 </w:t>
+      </w:r>
+    </w:p>
+    <w:p>
+      <w:pPr>
+        <w:pStyle w:val="ListParagraph"/>
+        <w:widowControl/>
+        <w:ind w:hanging="0" w:left="0"/>
+        <w:jc w:val="left"/>
+        <w:rPr>
+          <w:rFonts w:ascii="Times New Roman" w:hAnsi="Times New Roman" w:eastAsia="Times New Roman" w:cs="Times New Roman"/>
+          <w:b/>
+          <w:color w:val="333333"/>
+          <w:sz w:val="20"/>
+          <w:szCs w:val="20"/>
+          <w:lang w:val="ru-RU" w:eastAsia="ru-RU"/>
+        </w:rPr>
+      </w:pPr>
+      <w:r>
+        <w:rPr>
+          <w:rFonts w:eastAsia="Times New Roman" w:cs="Times New Roman" w:ascii="Times New Roman" w:hAnsi="Times New Roman"/>
+          <w:b/>
+          <w:color w:val="333333"/>
+          <w:sz w:val="20"/>
+          <w:szCs w:val="20"/>
+          <w:lang w:val="ru-RU" w:eastAsia="ru-RU"/>
+        </w:rPr>
+        <w:t xml:space="preserve">      </w:t>
+      </w:r>
+      <w:r>
+        <w:rPr>
+          <w:rFonts w:eastAsia="Times New Roman" w:cs="Times New Roman" w:ascii="Times New Roman" w:hAnsi="Times New Roman"/>
+          <w:b/>
+          <w:color w:val="333333"/>
+          <w:sz w:val="20"/>
+          <w:szCs w:val="20"/>
+          <w:lang w:val="ru-RU" w:eastAsia="ru-RU"/>
+        </w:rPr>
+        <w:t xml:space="preserve">9.4454       5.1573      14.8745       3.8868       6.0005       5.8032       2.1373       0.0396       7.5674      20.4992 </w:t>
+      </w:r>
+    </w:p>
+    <w:p>
+      <w:pPr>
+        <w:pStyle w:val="ListParagraph"/>
+        <w:widowControl/>
+        <w:ind w:hanging="0" w:left="0"/>
+        <w:jc w:val="left"/>
+        <w:rPr>
+          <w:rFonts w:ascii="Times New Roman" w:hAnsi="Times New Roman" w:eastAsia="Times New Roman" w:cs="Times New Roman"/>
+          <w:b/>
+          <w:color w:val="333333"/>
+          <w:sz w:val="20"/>
+          <w:szCs w:val="20"/>
+          <w:lang w:val="ru-RU" w:eastAsia="ru-RU"/>
+        </w:rPr>
+      </w:pPr>
+      <w:r>
+        <w:rPr>
+          <w:rFonts w:eastAsia="Times New Roman" w:cs="Times New Roman" w:ascii="Times New Roman" w:hAnsi="Times New Roman"/>
+          <w:b/>
+          <w:color w:val="333333"/>
+          <w:sz w:val="20"/>
+          <w:szCs w:val="20"/>
+          <w:lang w:val="ru-RU" w:eastAsia="ru-RU"/>
+        </w:rPr>
+        <w:t xml:space="preserve">      </w:t>
+      </w:r>
+      <w:r>
+        <w:rPr>
+          <w:rFonts w:eastAsia="Times New Roman" w:cs="Times New Roman" w:ascii="Times New Roman" w:hAnsi="Times New Roman"/>
+          <w:b/>
+          <w:color w:val="333333"/>
+          <w:sz w:val="20"/>
+          <w:szCs w:val="20"/>
+          <w:lang w:val="ru-RU" w:eastAsia="ru-RU"/>
+        </w:rPr>
+        <w:t xml:space="preserve">0.3086       0.0004       0.1986       0.0168       0.2223       0.2269   42659.8930       0.0628       0.2020       0.1972 </w:t>
+      </w:r>
+    </w:p>
+    <w:p>
+      <w:pPr>
+        <w:pStyle w:val="ListParagraph"/>
+        <w:widowControl/>
         <w:ind w:hanging="0" w:left="420"/>
         <w:rPr>
           <w:rFonts w:ascii="Times New Roman" w:hAnsi="Times New Roman" w:cs="Times New Roman"/>
@@ -1103,52 +1728,6 @@
           <w:szCs w:val="21"/>
           <w:lang w:val="ru-RU" w:eastAsia="ru-RU"/>
         </w:rPr>
-        <w:drawing>
-          <wp:anchor behindDoc="0" distT="0" distB="0" distL="0" distR="0" simplePos="0" locked="0" layoutInCell="0" allowOverlap="1" relativeHeight="4">
-            <wp:simplePos x="0" y="0"/>
-            <wp:positionH relativeFrom="column">
-              <wp:align>center</wp:align>
-            </wp:positionH>
-            <wp:positionV relativeFrom="paragraph">
-              <wp:posOffset>635</wp:posOffset>
-            </wp:positionV>
-            <wp:extent cx="5483225" cy="1329690"/>
-            <wp:effectExtent l="0" t="0" r="0" b="0"/>
-            <wp:wrapSquare wrapText="largest"/>
-            <wp:docPr id="3" name="Image2" descr=""/>
-            <wp:cNvGraphicFramePr>
-              <a:graphicFrameLocks xmlns:a="http://schemas.openxmlformats.org/drawingml/2006/main" noChangeAspect="1"/>
-            </wp:cNvGraphicFramePr>
-            <a:graphic xmlns:a="http://schemas.openxmlformats.org/drawingml/2006/main">
-              <a:graphicData uri="http://schemas.openxmlformats.org/drawingml/2006/picture">
-                <pic:pic xmlns:pic="http://schemas.openxmlformats.org/drawingml/2006/picture">
-                  <pic:nvPicPr>
-                    <pic:cNvPr id="3" name="Image2" descr=""/>
-                    <pic:cNvPicPr>
-                      <a:picLocks noChangeAspect="1" noChangeArrowheads="1"/>
-                    </pic:cNvPicPr>
-                  </pic:nvPicPr>
-                  <pic:blipFill>
-                    <a:blip r:embed="rId4"/>
-                    <a:stretch>
-                      <a:fillRect/>
-                    </a:stretch>
-                  </pic:blipFill>
-                  <pic:spPr bwMode="auto">
-                    <a:xfrm>
-                      <a:off x="0" y="0"/>
-                      <a:ext cx="5483225" cy="1329690"/>
-                    </a:xfrm>
-                    <a:prstGeom prst="rect">
-                      <a:avLst/>
-                    </a:prstGeom>
-                    <a:noFill/>
-                  </pic:spPr>
-                </pic:pic>
-              </a:graphicData>
-            </a:graphic>
-          </wp:anchor>
-        </w:drawing>
       </w:r>
     </w:p>
     <w:p>

</xml_diff>